<commit_message>
Promenjeni SSU G I J K
</commit_message>
<xml_diff>
--- a/Dokumentacija/Faza 02 - SSU i prototip/SSU G Pregled porudzbina (K, M).docx
+++ b/Dokumentacija/Faza 02 - SSU i prototip/SSU G Pregled porudzbina (K, M).docx
@@ -1,6 +1,6 @@
 
 <file path=word/document.xml><?xml version="1.0" encoding="utf-8"?>
-<w:document xmlns:wpc="http://schemas.microsoft.com/office/word/2010/wordprocessingCanvas" xmlns:cx="http://schemas.microsoft.com/office/drawing/2014/chartex" xmlns:cx1="http://schemas.microsoft.com/office/drawing/2015/9/8/chartex" xmlns:cx2="http://schemas.microsoft.com/office/drawing/2015/10/21/chartex" xmlns:cx3="http://schemas.microsoft.com/office/drawing/2016/5/9/chartex" xmlns:cx4="http://schemas.microsoft.com/office/drawing/2016/5/10/chartex" xmlns:cx5="http://schemas.microsoft.com/office/drawing/2016/5/11/chartex" xmlns:cx6="http://schemas.microsoft.com/office/drawing/2016/5/12/chartex" xmlns:cx7="http://schemas.microsoft.com/office/drawing/2016/5/13/chartex" xmlns:cx8="http://schemas.microsoft.com/office/drawing/2016/5/14/chartex" xmlns:mc="http://schemas.openxmlformats.org/markup-compatibility/2006" xmlns:aink="http://schemas.microsoft.com/office/drawing/2016/ink" xmlns:am3d="http://schemas.microsoft.com/office/drawing/2017/model3d" xmlns:o="urn:schemas-microsoft-com:office:office" xmlns:r="http://schemas.openxmlformats.org/officeDocument/2006/relationships" xmlns:m="http://schemas.openxmlformats.org/officeDocument/2006/math" xmlns:v="urn:schemas-microsoft-com:vml" xmlns:wp14="http://schemas.microsoft.com/office/word/2010/wordprocessingDrawing" xmlns:wp="http://schemas.openxmlformats.org/drawingml/2006/wordprocessingDrawing" xmlns:w10="urn:schemas-microsoft-com:office:word" xmlns:w="http://schemas.openxmlformats.org/wordprocessingml/2006/main" xmlns:w14="http://schemas.microsoft.com/office/word/2010/wordml" xmlns:w15="http://schemas.microsoft.com/office/word/2012/wordml" xmlns:w16cex="http://schemas.microsoft.com/office/word/2018/wordml/cex" xmlns:w16cid="http://schemas.microsoft.com/office/word/2016/wordml/cid" xmlns:w16="http://schemas.microsoft.com/office/word/2018/wordml" xmlns:w16se="http://schemas.microsoft.com/office/word/2015/wordml/symex" xmlns:wpg="http://schemas.microsoft.com/office/word/2010/wordprocessingGroup" xmlns:wpi="http://schemas.microsoft.com/office/word/2010/wordprocessingInk" xmlns:wne="http://schemas.microsoft.com/office/word/2006/wordml" xmlns:wps="http://schemas.microsoft.com/office/word/2010/wordprocessingShape" mc:Ignorable="w14 w15 w16se w16cid w16 w16cex wp14">
+<w:document xmlns:wpc="http://schemas.microsoft.com/office/word/2010/wordprocessingCanvas" xmlns:mc="http://schemas.openxmlformats.org/markup-compatibility/2006" xmlns:o="urn:schemas-microsoft-com:office:office" xmlns:r="http://schemas.openxmlformats.org/officeDocument/2006/relationships" xmlns:m="http://schemas.openxmlformats.org/officeDocument/2006/math" xmlns:v="urn:schemas-microsoft-com:vml" xmlns:wp14="http://schemas.microsoft.com/office/word/2010/wordprocessingDrawing" xmlns:wp="http://schemas.openxmlformats.org/drawingml/2006/wordprocessingDrawing" xmlns:w10="urn:schemas-microsoft-com:office:word" xmlns:w="http://schemas.openxmlformats.org/wordprocessingml/2006/main" xmlns:w14="http://schemas.microsoft.com/office/word/2010/wordml" xmlns:w15="http://schemas.microsoft.com/office/word/2012/wordml" xmlns:wpg="http://schemas.microsoft.com/office/word/2010/wordprocessingGroup" xmlns:wpi="http://schemas.microsoft.com/office/word/2010/wordprocessingInk" xmlns:wne="http://schemas.microsoft.com/office/word/2006/wordml" xmlns:wps="http://schemas.microsoft.com/office/word/2010/wordprocessingShape" mc:Ignorable="w14 w15 wp14">
   <w:body>
     <w:p>
       <w:pPr>
@@ -12,6 +12,7 @@
       <w:r>
         <w:rPr>
           <w:noProof/>
+          <w:lang w:val="en-US"/>
         </w:rPr>
         <w:drawing>
           <wp:anchor distT="0" distB="0" distL="114300" distR="114300" simplePos="0" relativeHeight="251659264" behindDoc="1" locked="0" layoutInCell="1" allowOverlap="1" wp14:anchorId="27485DBD" wp14:editId="1E40EE3C">
@@ -221,7 +222,7 @@
               <w:rFonts w:asciiTheme="minorHAnsi" w:eastAsiaTheme="minorEastAsia" w:hAnsiTheme="minorHAnsi"/>
               <w:sz w:val="22"/>
               <w:szCs w:val="22"/>
-              <w:lang w:eastAsia="en-GB"/>
+              <w:lang w:val="en-US"/>
             </w:rPr>
           </w:pPr>
           <w:r>
@@ -233,7 +234,7 @@
           <w:r>
             <w:fldChar w:fldCharType="separate"/>
           </w:r>
-          <w:hyperlink w:anchor="_Toc35973332" w:history="1">
+          <w:hyperlink w:anchor="_Toc37699133" w:history="1">
             <w:r>
               <w:rPr>
                 <w:rStyle w:val="Hyperlink"/>
@@ -245,7 +246,7 @@
                 <w:rFonts w:asciiTheme="minorHAnsi" w:eastAsiaTheme="minorEastAsia" w:hAnsiTheme="minorHAnsi"/>
                 <w:sz w:val="22"/>
                 <w:szCs w:val="22"/>
-                <w:lang w:eastAsia="en-GB"/>
+                <w:lang w:val="en-US"/>
               </w:rPr>
               <w:tab/>
             </w:r>
@@ -271,7 +272,7 @@
               <w:rPr>
                 <w:webHidden/>
               </w:rPr>
-              <w:instrText xml:space="preserve"> PAGEREF _Toc35973332 \h </w:instrText>
+              <w:instrText xml:space="preserve"> PAGEREF _Toc37699133 \h </w:instrText>
             </w:r>
             <w:r>
               <w:rPr>
@@ -305,10 +306,10 @@
               <w:rFonts w:asciiTheme="minorHAnsi" w:eastAsiaTheme="minorEastAsia" w:hAnsiTheme="minorHAnsi"/>
               <w:sz w:val="22"/>
               <w:szCs w:val="22"/>
-              <w:lang w:eastAsia="en-GB"/>
+              <w:lang w:val="en-US"/>
             </w:rPr>
           </w:pPr>
-          <w:hyperlink w:anchor="_Toc35973333" w:history="1">
+          <w:hyperlink w:anchor="_Toc37699134" w:history="1">
             <w:r>
               <w:rPr>
                 <w:rStyle w:val="Hyperlink"/>
@@ -320,7 +321,7 @@
                 <w:rFonts w:asciiTheme="minorHAnsi" w:eastAsiaTheme="minorEastAsia" w:hAnsiTheme="minorHAnsi"/>
                 <w:sz w:val="22"/>
                 <w:szCs w:val="22"/>
-                <w:lang w:eastAsia="en-GB"/>
+                <w:lang w:val="en-US"/>
               </w:rPr>
               <w:tab/>
             </w:r>
@@ -346,7 +347,7 @@
               <w:rPr>
                 <w:webHidden/>
               </w:rPr>
-              <w:instrText xml:space="preserve"> PAGEREF _Toc35973333 \h </w:instrText>
+              <w:instrText xml:space="preserve"> PAGEREF _Toc37699134 \h </w:instrText>
             </w:r>
             <w:r>
               <w:rPr>
@@ -380,10 +381,10 @@
               <w:rFonts w:asciiTheme="minorHAnsi" w:eastAsiaTheme="minorEastAsia" w:hAnsiTheme="minorHAnsi"/>
               <w:sz w:val="22"/>
               <w:szCs w:val="22"/>
-              <w:lang w:eastAsia="en-GB"/>
+              <w:lang w:val="en-US"/>
             </w:rPr>
           </w:pPr>
-          <w:hyperlink w:anchor="_Toc35973334" w:history="1">
+          <w:hyperlink w:anchor="_Toc37699135" w:history="1">
             <w:r>
               <w:rPr>
                 <w:rStyle w:val="Hyperlink"/>
@@ -395,7 +396,7 @@
                 <w:rFonts w:asciiTheme="minorHAnsi" w:eastAsiaTheme="minorEastAsia" w:hAnsiTheme="minorHAnsi"/>
                 <w:sz w:val="22"/>
                 <w:szCs w:val="22"/>
-                <w:lang w:eastAsia="en-GB"/>
+                <w:lang w:val="en-US"/>
               </w:rPr>
               <w:tab/>
             </w:r>
@@ -434,7 +435,7 @@
               <w:rPr>
                 <w:webHidden/>
               </w:rPr>
-              <w:instrText xml:space="preserve"> PAGEREF _Toc35973334 \h </w:instrText>
+              <w:instrText xml:space="preserve"> PAGEREF _Toc37699135 \h </w:instrText>
             </w:r>
             <w:r>
               <w:rPr>
@@ -468,10 +469,10 @@
               <w:rFonts w:asciiTheme="minorHAnsi" w:eastAsiaTheme="minorEastAsia" w:hAnsiTheme="minorHAnsi"/>
               <w:sz w:val="22"/>
               <w:szCs w:val="22"/>
-              <w:lang w:eastAsia="en-GB"/>
+              <w:lang w:val="en-US"/>
             </w:rPr>
           </w:pPr>
-          <w:hyperlink w:anchor="_Toc35973335" w:history="1">
+          <w:hyperlink w:anchor="_Toc37699136" w:history="1">
             <w:r>
               <w:rPr>
                 <w:rStyle w:val="Hyperlink"/>
@@ -483,7 +484,7 @@
                 <w:rFonts w:asciiTheme="minorHAnsi" w:eastAsiaTheme="minorEastAsia" w:hAnsiTheme="minorHAnsi"/>
                 <w:sz w:val="22"/>
                 <w:szCs w:val="22"/>
-                <w:lang w:eastAsia="en-GB"/>
+                <w:lang w:val="en-US"/>
               </w:rPr>
               <w:tab/>
             </w:r>
@@ -509,7 +510,7 @@
               <w:rPr>
                 <w:webHidden/>
               </w:rPr>
-              <w:instrText xml:space="preserve"> PAGEREF _Toc35973335 \h </w:instrText>
+              <w:instrText xml:space="preserve"> PAGEREF _Toc37699136 \h </w:instrText>
             </w:r>
             <w:r>
               <w:rPr>
@@ -543,10 +544,10 @@
               <w:rFonts w:asciiTheme="minorHAnsi" w:eastAsiaTheme="minorEastAsia" w:hAnsiTheme="minorHAnsi"/>
               <w:sz w:val="22"/>
               <w:szCs w:val="22"/>
-              <w:lang w:eastAsia="en-GB"/>
+              <w:lang w:val="en-US"/>
             </w:rPr>
           </w:pPr>
-          <w:hyperlink w:anchor="_Toc35973336" w:history="1">
+          <w:hyperlink w:anchor="_Toc37699137" w:history="1">
             <w:r>
               <w:rPr>
                 <w:rStyle w:val="Hyperlink"/>
@@ -558,7 +559,7 @@
                 <w:rFonts w:asciiTheme="minorHAnsi" w:eastAsiaTheme="minorEastAsia" w:hAnsiTheme="minorHAnsi"/>
                 <w:sz w:val="22"/>
                 <w:szCs w:val="22"/>
-                <w:lang w:eastAsia="en-GB"/>
+                <w:lang w:val="en-US"/>
               </w:rPr>
               <w:tab/>
             </w:r>
@@ -597,7 +598,7 @@
               <w:rPr>
                 <w:webHidden/>
               </w:rPr>
-              <w:instrText xml:space="preserve"> PAGEREF _Toc35973336 \h </w:instrText>
+              <w:instrText xml:space="preserve"> PAGEREF _Toc37699137 \h </w:instrText>
             </w:r>
             <w:r>
               <w:rPr>
@@ -631,10 +632,10 @@
               <w:rFonts w:asciiTheme="minorHAnsi" w:eastAsiaTheme="minorEastAsia" w:hAnsiTheme="minorHAnsi"/>
               <w:sz w:val="22"/>
               <w:szCs w:val="22"/>
-              <w:lang w:eastAsia="en-GB"/>
+              <w:lang w:val="en-US"/>
             </w:rPr>
           </w:pPr>
-          <w:hyperlink w:anchor="_Toc35973337" w:history="1">
+          <w:hyperlink w:anchor="_Toc37699138" w:history="1">
             <w:r>
               <w:rPr>
                 <w:rStyle w:val="Hyperlink"/>
@@ -646,7 +647,7 @@
                 <w:rFonts w:asciiTheme="minorHAnsi" w:eastAsiaTheme="minorEastAsia" w:hAnsiTheme="minorHAnsi"/>
                 <w:sz w:val="22"/>
                 <w:szCs w:val="22"/>
-                <w:lang w:eastAsia="en-GB"/>
+                <w:lang w:val="en-US"/>
               </w:rPr>
               <w:tab/>
             </w:r>
@@ -672,7 +673,7 @@
               <w:rPr>
                 <w:webHidden/>
               </w:rPr>
-              <w:instrText xml:space="preserve"> PAGEREF _Toc35973337 \h </w:instrText>
+              <w:instrText xml:space="preserve"> PAGEREF _Toc37699138 \h </w:instrText>
             </w:r>
             <w:r>
               <w:rPr>
@@ -706,10 +707,10 @@
               <w:rFonts w:asciiTheme="minorHAnsi" w:eastAsiaTheme="minorEastAsia" w:hAnsiTheme="minorHAnsi"/>
               <w:sz w:val="22"/>
               <w:szCs w:val="22"/>
-              <w:lang w:eastAsia="en-GB"/>
+              <w:lang w:val="en-US"/>
             </w:rPr>
           </w:pPr>
-          <w:hyperlink w:anchor="_Toc35973338" w:history="1">
+          <w:hyperlink w:anchor="_Toc37699139" w:history="1">
             <w:r>
               <w:rPr>
                 <w:rStyle w:val="Hyperlink"/>
@@ -721,7 +722,7 @@
                 <w:rFonts w:asciiTheme="minorHAnsi" w:eastAsiaTheme="minorEastAsia" w:hAnsiTheme="minorHAnsi"/>
                 <w:sz w:val="22"/>
                 <w:szCs w:val="22"/>
-                <w:lang w:eastAsia="en-GB"/>
+                <w:lang w:val="en-US"/>
               </w:rPr>
               <w:tab/>
             </w:r>
@@ -747,7 +748,7 @@
               <w:rPr>
                 <w:webHidden/>
               </w:rPr>
-              <w:instrText xml:space="preserve"> PAGEREF _Toc35973338 \h </w:instrText>
+              <w:instrText xml:space="preserve"> PAGEREF _Toc37699139 \h </w:instrText>
             </w:r>
             <w:r>
               <w:rPr>
@@ -781,10 +782,10 @@
               <w:rFonts w:asciiTheme="minorHAnsi" w:eastAsiaTheme="minorEastAsia" w:hAnsiTheme="minorHAnsi"/>
               <w:sz w:val="22"/>
               <w:szCs w:val="22"/>
-              <w:lang w:eastAsia="en-GB"/>
+              <w:lang w:val="en-US"/>
             </w:rPr>
           </w:pPr>
-          <w:hyperlink w:anchor="_Toc35973339" w:history="1">
+          <w:hyperlink w:anchor="_Toc37699140" w:history="1">
             <w:r>
               <w:rPr>
                 <w:rStyle w:val="Hyperlink"/>
@@ -796,7 +797,7 @@
                 <w:rFonts w:asciiTheme="minorHAnsi" w:eastAsiaTheme="minorEastAsia" w:hAnsiTheme="minorHAnsi"/>
                 <w:sz w:val="22"/>
                 <w:szCs w:val="22"/>
-                <w:lang w:eastAsia="en-GB"/>
+                <w:lang w:val="en-US"/>
               </w:rPr>
               <w:tab/>
             </w:r>
@@ -835,7 +836,7 @@
               <w:rPr>
                 <w:webHidden/>
               </w:rPr>
-              <w:instrText xml:space="preserve"> PAGEREF _Toc35973339 \h </w:instrText>
+              <w:instrText xml:space="preserve"> PAGEREF _Toc37699140 \h </w:instrText>
             </w:r>
             <w:r>
               <w:rPr>
@@ -869,10 +870,10 @@
               <w:rFonts w:asciiTheme="minorHAnsi" w:eastAsiaTheme="minorEastAsia" w:hAnsiTheme="minorHAnsi"/>
               <w:sz w:val="22"/>
               <w:szCs w:val="22"/>
-              <w:lang w:eastAsia="en-GB"/>
+              <w:lang w:val="en-US"/>
             </w:rPr>
           </w:pPr>
-          <w:hyperlink w:anchor="_Toc35973340" w:history="1">
+          <w:hyperlink w:anchor="_Toc37699141" w:history="1">
             <w:r>
               <w:rPr>
                 <w:rStyle w:val="Hyperlink"/>
@@ -884,7 +885,7 @@
                 <w:rFonts w:asciiTheme="minorHAnsi" w:eastAsiaTheme="minorEastAsia" w:hAnsiTheme="minorHAnsi"/>
                 <w:sz w:val="22"/>
                 <w:szCs w:val="22"/>
-                <w:lang w:eastAsia="en-GB"/>
+                <w:lang w:val="en-US"/>
               </w:rPr>
               <w:tab/>
             </w:r>
@@ -910,7 +911,7 @@
               <w:rPr>
                 <w:webHidden/>
               </w:rPr>
-              <w:instrText xml:space="preserve"> PAGEREF _Toc35973340 \h </w:instrText>
+              <w:instrText xml:space="preserve"> PAGEREF _Toc37699141 \h </w:instrText>
             </w:r>
             <w:r>
               <w:rPr>
@@ -944,10 +945,10 @@
               <w:rFonts w:asciiTheme="minorHAnsi" w:eastAsiaTheme="minorEastAsia" w:hAnsiTheme="minorHAnsi"/>
               <w:sz w:val="22"/>
               <w:szCs w:val="22"/>
-              <w:lang w:eastAsia="en-GB"/>
+              <w:lang w:val="en-US"/>
             </w:rPr>
           </w:pPr>
-          <w:hyperlink w:anchor="_Toc35973341" w:history="1">
+          <w:hyperlink w:anchor="_Toc37699142" w:history="1">
             <w:r>
               <w:rPr>
                 <w:rStyle w:val="Hyperlink"/>
@@ -959,7 +960,7 @@
                 <w:rFonts w:asciiTheme="minorHAnsi" w:eastAsiaTheme="minorEastAsia" w:hAnsiTheme="minorHAnsi"/>
                 <w:sz w:val="22"/>
                 <w:szCs w:val="22"/>
-                <w:lang w:eastAsia="en-GB"/>
+                <w:lang w:val="en-US"/>
               </w:rPr>
               <w:tab/>
             </w:r>
@@ -985,7 +986,7 @@
               <w:rPr>
                 <w:webHidden/>
               </w:rPr>
-              <w:instrText xml:space="preserve"> PAGEREF _Toc35973341 \h </w:instrText>
+              <w:instrText xml:space="preserve"> PAGEREF _Toc37699142 \h </w:instrText>
             </w:r>
             <w:r>
               <w:rPr>
@@ -1019,10 +1020,10 @@
               <w:rFonts w:asciiTheme="minorHAnsi" w:eastAsiaTheme="minorEastAsia" w:hAnsiTheme="minorHAnsi"/>
               <w:sz w:val="22"/>
               <w:szCs w:val="22"/>
-              <w:lang w:eastAsia="en-GB"/>
+              <w:lang w:val="en-US"/>
             </w:rPr>
           </w:pPr>
-          <w:hyperlink w:anchor="_Toc35973342" w:history="1">
+          <w:hyperlink w:anchor="_Toc37699143" w:history="1">
             <w:r>
               <w:rPr>
                 <w:rStyle w:val="Hyperlink"/>
@@ -1034,7 +1035,7 @@
                 <w:rFonts w:asciiTheme="minorHAnsi" w:eastAsiaTheme="minorEastAsia" w:hAnsiTheme="minorHAnsi"/>
                 <w:sz w:val="22"/>
                 <w:szCs w:val="22"/>
-                <w:lang w:eastAsia="en-GB"/>
+                <w:lang w:val="en-US"/>
               </w:rPr>
               <w:tab/>
             </w:r>
@@ -1060,7 +1061,7 @@
               <w:rPr>
                 <w:webHidden/>
               </w:rPr>
-              <w:instrText xml:space="preserve"> PAGEREF _Toc35973342 \h </w:instrText>
+              <w:instrText xml:space="preserve"> PAGEREF _Toc37699143 \h </w:instrText>
             </w:r>
             <w:r>
               <w:rPr>
@@ -1094,10 +1095,10 @@
               <w:rFonts w:asciiTheme="minorHAnsi" w:eastAsiaTheme="minorEastAsia" w:hAnsiTheme="minorHAnsi"/>
               <w:sz w:val="22"/>
               <w:szCs w:val="22"/>
-              <w:lang w:eastAsia="en-GB"/>
+              <w:lang w:val="en-US"/>
             </w:rPr>
           </w:pPr>
-          <w:hyperlink w:anchor="_Toc35973343" w:history="1">
+          <w:hyperlink w:anchor="_Toc37699144" w:history="1">
             <w:r>
               <w:rPr>
                 <w:rStyle w:val="Hyperlink"/>
@@ -1109,7 +1110,7 @@
                 <w:rFonts w:asciiTheme="minorHAnsi" w:eastAsiaTheme="minorEastAsia" w:hAnsiTheme="minorHAnsi"/>
                 <w:sz w:val="22"/>
                 <w:szCs w:val="22"/>
-                <w:lang w:eastAsia="en-GB"/>
+                <w:lang w:val="en-US"/>
               </w:rPr>
               <w:tab/>
             </w:r>
@@ -1135,7 +1136,7 @@
               <w:rPr>
                 <w:webHidden/>
               </w:rPr>
-              <w:instrText xml:space="preserve"> PAGEREF _Toc35973343 \h </w:instrText>
+              <w:instrText xml:space="preserve"> PAGEREF _Toc37699144 \h </w:instrText>
             </w:r>
             <w:r>
               <w:rPr>
@@ -1169,10 +1170,10 @@
               <w:rFonts w:asciiTheme="minorHAnsi" w:eastAsiaTheme="minorEastAsia" w:hAnsiTheme="minorHAnsi"/>
               <w:sz w:val="22"/>
               <w:szCs w:val="22"/>
-              <w:lang w:eastAsia="en-GB"/>
+              <w:lang w:val="en-US"/>
             </w:rPr>
           </w:pPr>
-          <w:hyperlink w:anchor="_Toc35973344" w:history="1">
+          <w:hyperlink w:anchor="_Toc37699145" w:history="1">
             <w:r>
               <w:rPr>
                 <w:rStyle w:val="Hyperlink"/>
@@ -1184,7 +1185,7 @@
                 <w:rFonts w:asciiTheme="minorHAnsi" w:eastAsiaTheme="minorEastAsia" w:hAnsiTheme="minorHAnsi"/>
                 <w:sz w:val="22"/>
                 <w:szCs w:val="22"/>
-                <w:lang w:eastAsia="en-GB"/>
+                <w:lang w:val="en-US"/>
               </w:rPr>
               <w:tab/>
             </w:r>
@@ -1210,7 +1211,7 @@
               <w:rPr>
                 <w:webHidden/>
               </w:rPr>
-              <w:instrText xml:space="preserve"> PAGEREF _Toc35973344 \h </w:instrText>
+              <w:instrText xml:space="preserve"> PAGEREF _Toc37699145 \h </w:instrText>
             </w:r>
             <w:r>
               <w:rPr>
@@ -1227,7 +1228,7 @@
               <w:rPr>
                 <w:webHidden/>
               </w:rPr>
-              <w:t>4</w:t>
+              <w:t>5</w:t>
             </w:r>
             <w:r>
               <w:rPr>
@@ -1244,10 +1245,10 @@
               <w:rFonts w:asciiTheme="minorHAnsi" w:eastAsiaTheme="minorEastAsia" w:hAnsiTheme="minorHAnsi"/>
               <w:sz w:val="22"/>
               <w:szCs w:val="22"/>
-              <w:lang w:eastAsia="en-GB"/>
+              <w:lang w:val="en-US"/>
             </w:rPr>
           </w:pPr>
-          <w:hyperlink w:anchor="_Toc35973345" w:history="1">
+          <w:hyperlink w:anchor="_Toc37699146" w:history="1">
             <w:r>
               <w:rPr>
                 <w:rStyle w:val="Hyperlink"/>
@@ -1259,7 +1260,7 @@
                 <w:rFonts w:asciiTheme="minorHAnsi" w:eastAsiaTheme="minorEastAsia" w:hAnsiTheme="minorHAnsi"/>
                 <w:sz w:val="22"/>
                 <w:szCs w:val="22"/>
-                <w:lang w:eastAsia="en-GB"/>
+                <w:lang w:val="en-US"/>
               </w:rPr>
               <w:tab/>
             </w:r>
@@ -1285,7 +1286,7 @@
               <w:rPr>
                 <w:webHidden/>
               </w:rPr>
-              <w:instrText xml:space="preserve"> PAGEREF _Toc35973345 \h </w:instrText>
+              <w:instrText xml:space="preserve"> PAGEREF _Toc37699146 \h </w:instrText>
             </w:r>
             <w:r>
               <w:rPr>
@@ -1319,10 +1320,10 @@
               <w:rFonts w:asciiTheme="minorHAnsi" w:eastAsiaTheme="minorEastAsia" w:hAnsiTheme="minorHAnsi"/>
               <w:sz w:val="22"/>
               <w:szCs w:val="22"/>
-              <w:lang w:eastAsia="en-GB"/>
+              <w:lang w:val="en-US"/>
             </w:rPr>
           </w:pPr>
-          <w:hyperlink w:anchor="_Toc35973346" w:history="1">
+          <w:hyperlink w:anchor="_Toc37699147" w:history="1">
             <w:r>
               <w:rPr>
                 <w:rStyle w:val="Hyperlink"/>
@@ -1334,7 +1335,7 @@
                 <w:rFonts w:asciiTheme="minorHAnsi" w:eastAsiaTheme="minorEastAsia" w:hAnsiTheme="minorHAnsi"/>
                 <w:sz w:val="22"/>
                 <w:szCs w:val="22"/>
-                <w:lang w:eastAsia="en-GB"/>
+                <w:lang w:val="en-US"/>
               </w:rPr>
               <w:tab/>
             </w:r>
@@ -1360,7 +1361,7 @@
               <w:rPr>
                 <w:webHidden/>
               </w:rPr>
-              <w:instrText xml:space="preserve"> PAGEREF _Toc35973346 \h </w:instrText>
+              <w:instrText xml:space="preserve"> PAGEREF _Toc37699147 \h </w:instrText>
             </w:r>
             <w:r>
               <w:rPr>
@@ -1394,10 +1395,10 @@
               <w:rFonts w:asciiTheme="minorHAnsi" w:eastAsiaTheme="minorEastAsia" w:hAnsiTheme="minorHAnsi"/>
               <w:sz w:val="22"/>
               <w:szCs w:val="22"/>
-              <w:lang w:eastAsia="en-GB"/>
+              <w:lang w:val="en-US"/>
             </w:rPr>
           </w:pPr>
-          <w:hyperlink w:anchor="_Toc35973347" w:history="1">
+          <w:hyperlink w:anchor="_Toc37699148" w:history="1">
             <w:r>
               <w:rPr>
                 <w:rStyle w:val="Hyperlink"/>
@@ -1409,7 +1410,7 @@
                 <w:rFonts w:asciiTheme="minorHAnsi" w:eastAsiaTheme="minorEastAsia" w:hAnsiTheme="minorHAnsi"/>
                 <w:sz w:val="22"/>
                 <w:szCs w:val="22"/>
-                <w:lang w:eastAsia="en-GB"/>
+                <w:lang w:val="en-US"/>
               </w:rPr>
               <w:tab/>
             </w:r>
@@ -1435,7 +1436,7 @@
               <w:rPr>
                 <w:webHidden/>
               </w:rPr>
-              <w:instrText xml:space="preserve"> PAGEREF _Toc35973347 \h </w:instrText>
+              <w:instrText xml:space="preserve"> PAGEREF _Toc37699148 \h </w:instrText>
             </w:r>
             <w:r>
               <w:rPr>
@@ -1469,10 +1470,10 @@
               <w:rFonts w:asciiTheme="minorHAnsi" w:eastAsiaTheme="minorEastAsia" w:hAnsiTheme="minorHAnsi"/>
               <w:sz w:val="22"/>
               <w:szCs w:val="22"/>
-              <w:lang w:eastAsia="en-GB"/>
+              <w:lang w:val="en-US"/>
             </w:rPr>
           </w:pPr>
-          <w:hyperlink w:anchor="_Toc35973348" w:history="1">
+          <w:hyperlink w:anchor="_Toc37699149" w:history="1">
             <w:r>
               <w:rPr>
                 <w:rStyle w:val="Hyperlink"/>
@@ -1484,7 +1485,7 @@
                 <w:rFonts w:asciiTheme="minorHAnsi" w:eastAsiaTheme="minorEastAsia" w:hAnsiTheme="minorHAnsi"/>
                 <w:sz w:val="22"/>
                 <w:szCs w:val="22"/>
-                <w:lang w:eastAsia="en-GB"/>
+                <w:lang w:val="en-US"/>
               </w:rPr>
               <w:tab/>
             </w:r>
@@ -1510,7 +1511,7 @@
               <w:rPr>
                 <w:webHidden/>
               </w:rPr>
-              <w:instrText xml:space="preserve"> PAGEREF _Toc35973348 \h </w:instrText>
+              <w:instrText xml:space="preserve"> PAGEREF _Toc37699149 \h </w:instrText>
             </w:r>
             <w:r>
               <w:rPr>
@@ -1528,6 +1529,81 @@
                 <w:webHidden/>
               </w:rPr>
               <w:t>5</w:t>
+            </w:r>
+            <w:r>
+              <w:rPr>
+                <w:webHidden/>
+              </w:rPr>
+              <w:fldChar w:fldCharType="end"/>
+            </w:r>
+          </w:hyperlink>
+        </w:p>
+        <w:p>
+          <w:pPr>
+            <w:pStyle w:val="TOC1"/>
+            <w:rPr>
+              <w:rFonts w:asciiTheme="minorHAnsi" w:eastAsiaTheme="minorEastAsia" w:hAnsiTheme="minorHAnsi"/>
+              <w:sz w:val="22"/>
+              <w:szCs w:val="22"/>
+              <w:lang w:val="en-US"/>
+            </w:rPr>
+          </w:pPr>
+          <w:hyperlink w:anchor="_Toc37699150" w:history="1">
+            <w:r>
+              <w:rPr>
+                <w:rStyle w:val="Hyperlink"/>
+              </w:rPr>
+              <w:t>IV</w:t>
+            </w:r>
+            <w:r>
+              <w:rPr>
+                <w:rFonts w:asciiTheme="minorHAnsi" w:eastAsiaTheme="minorEastAsia" w:hAnsiTheme="minorHAnsi"/>
+                <w:sz w:val="22"/>
+                <w:szCs w:val="22"/>
+                <w:lang w:val="en-US"/>
+              </w:rPr>
+              <w:tab/>
+            </w:r>
+            <w:r>
+              <w:rPr>
+                <w:rStyle w:val="Hyperlink"/>
+              </w:rPr>
+              <w:t>Zapisnik revizija</w:t>
+            </w:r>
+            <w:r>
+              <w:rPr>
+                <w:webHidden/>
+              </w:rPr>
+              <w:tab/>
+            </w:r>
+            <w:r>
+              <w:rPr>
+                <w:webHidden/>
+              </w:rPr>
+              <w:fldChar w:fldCharType="begin"/>
+            </w:r>
+            <w:r>
+              <w:rPr>
+                <w:webHidden/>
+              </w:rPr>
+              <w:instrText xml:space="preserve"> PAGEREF _Toc37699150 \h </w:instrText>
+            </w:r>
+            <w:r>
+              <w:rPr>
+                <w:webHidden/>
+              </w:rPr>
+            </w:r>
+            <w:r>
+              <w:rPr>
+                <w:webHidden/>
+              </w:rPr>
+              <w:fldChar w:fldCharType="separate"/>
+            </w:r>
+            <w:r>
+              <w:rPr>
+                <w:webHidden/>
+              </w:rPr>
+              <w:t>6</w:t>
             </w:r>
             <w:r>
               <w:rPr>
@@ -1541,70 +1617,6 @@
           <w:pPr>
             <w:pStyle w:val="TOC1"/>
           </w:pPr>
-          <w:hyperlink w:anchor="_Toc35973349" w:history="1">
-            <w:r>
-              <w:rPr>
-                <w:rStyle w:val="Hyperlink"/>
-              </w:rPr>
-              <w:t>IV</w:t>
-            </w:r>
-            <w:r>
-              <w:rPr>
-                <w:rFonts w:asciiTheme="minorHAnsi" w:eastAsiaTheme="minorEastAsia" w:hAnsiTheme="minorHAnsi"/>
-                <w:sz w:val="22"/>
-                <w:szCs w:val="22"/>
-                <w:lang w:eastAsia="en-GB"/>
-              </w:rPr>
-              <w:tab/>
-            </w:r>
-            <w:r>
-              <w:rPr>
-                <w:rStyle w:val="Hyperlink"/>
-              </w:rPr>
-              <w:t>Zapisnik revizija</w:t>
-            </w:r>
-            <w:r>
-              <w:rPr>
-                <w:webHidden/>
-              </w:rPr>
-              <w:tab/>
-            </w:r>
-            <w:r>
-              <w:rPr>
-                <w:webHidden/>
-              </w:rPr>
-              <w:fldChar w:fldCharType="begin"/>
-            </w:r>
-            <w:r>
-              <w:rPr>
-                <w:webHidden/>
-              </w:rPr>
-              <w:instrText xml:space="preserve"> PAGEREF _Toc35973349 \h </w:instrText>
-            </w:r>
-            <w:r>
-              <w:rPr>
-                <w:webHidden/>
-              </w:rPr>
-            </w:r>
-            <w:r>
-              <w:rPr>
-                <w:webHidden/>
-              </w:rPr>
-              <w:fldChar w:fldCharType="separate"/>
-            </w:r>
-            <w:r>
-              <w:rPr>
-                <w:webHidden/>
-              </w:rPr>
-              <w:t>6</w:t>
-            </w:r>
-            <w:r>
-              <w:rPr>
-                <w:webHidden/>
-              </w:rPr>
-              <w:fldChar w:fldCharType="end"/>
-            </w:r>
-          </w:hyperlink>
           <w:r>
             <w:rPr>
               <w:b/>
@@ -1633,7 +1645,7 @@
         <w:pStyle w:val="Heading1"/>
       </w:pPr>
       <w:bookmarkStart w:id="0" w:name="_Toc34304103"/>
-      <w:bookmarkStart w:id="1" w:name="_Toc35973332"/>
+      <w:bookmarkStart w:id="1" w:name="_Toc37699133"/>
       <w:r>
         <w:lastRenderedPageBreak/>
         <w:t>Uvod</w:t>
@@ -1646,7 +1658,7 @@
         <w:pStyle w:val="Heading2"/>
       </w:pPr>
       <w:bookmarkStart w:id="2" w:name="_Toc34304104"/>
-      <w:bookmarkStart w:id="3" w:name="_Toc35973333"/>
+      <w:bookmarkStart w:id="3" w:name="_Toc37699134"/>
       <w:r>
         <w:t>Rezime</w:t>
       </w:r>
@@ -1666,7 +1678,7 @@
         <w:pStyle w:val="Heading2"/>
       </w:pPr>
       <w:bookmarkStart w:id="4" w:name="_Toc34304105"/>
-      <w:bookmarkStart w:id="5" w:name="_Toc35973334"/>
+      <w:bookmarkStart w:id="5" w:name="_Toc37699135"/>
       <w:r>
         <w:t>Namena dokumenta i ciljne</w:t>
       </w:r>
@@ -1728,7 +1740,7 @@
         <w:pStyle w:val="Heading2"/>
       </w:pPr>
       <w:bookmarkStart w:id="6" w:name="_Toc34304106"/>
-      <w:bookmarkStart w:id="7" w:name="_Toc35973335"/>
+      <w:bookmarkStart w:id="7" w:name="_Toc37699136"/>
       <w:r>
         <w:t>Reference</w:t>
       </w:r>
@@ -1848,7 +1860,7 @@
         <w:pStyle w:val="Heading2"/>
       </w:pPr>
       <w:bookmarkStart w:id="8" w:name="_Toc34304107"/>
-      <w:bookmarkStart w:id="9" w:name="_Toc35973336"/>
+      <w:bookmarkStart w:id="9" w:name="_Toc37699137"/>
       <w:r>
         <w:t>Otvorena</w:t>
       </w:r>
@@ -1981,7 +1993,7 @@
         <w:pStyle w:val="Heading1"/>
       </w:pPr>
       <w:bookmarkStart w:id="10" w:name="_bookmark5"/>
-      <w:bookmarkStart w:id="11" w:name="_Toc35973337"/>
+      <w:bookmarkStart w:id="11" w:name="_Toc37699138"/>
       <w:bookmarkEnd w:id="10"/>
       <w:r>
         <w:lastRenderedPageBreak/>
@@ -1995,7 +2007,7 @@
       </w:pPr>
       <w:bookmarkStart w:id="12" w:name="_bookmark6"/>
       <w:bookmarkStart w:id="13" w:name="_Toc34304109"/>
-      <w:bookmarkStart w:id="14" w:name="_Toc35973338"/>
+      <w:bookmarkStart w:id="14" w:name="_Toc37699139"/>
       <w:bookmarkEnd w:id="12"/>
       <w:r>
         <w:t>Kratak opis</w:t>
@@ -2032,8 +2044,6 @@
       <w:r>
         <w:t xml:space="preserve"> </w:t>
       </w:r>
-      <w:bookmarkStart w:id="15" w:name="_GoBack"/>
-      <w:bookmarkEnd w:id="15"/>
       <w:r>
         <w:t>Porudžbine se prihvataju ili odbijaju u skladu sa prethodnim usmenim dogovorom mušterije i menadžera.</w:t>
       </w:r>
@@ -2042,10 +2052,10 @@
       <w:pPr>
         <w:pStyle w:val="Heading2"/>
       </w:pPr>
-      <w:bookmarkStart w:id="16" w:name="_bookmark7"/>
-      <w:bookmarkStart w:id="17" w:name="_Toc34304110"/>
-      <w:bookmarkStart w:id="18" w:name="_Toc35973339"/>
-      <w:bookmarkEnd w:id="16"/>
+      <w:bookmarkStart w:id="15" w:name="_bookmark7"/>
+      <w:bookmarkStart w:id="16" w:name="_Toc34304110"/>
+      <w:bookmarkStart w:id="17" w:name="_Toc37699140"/>
+      <w:bookmarkEnd w:id="15"/>
       <w:r>
         <w:t>Tok</w:t>
       </w:r>
@@ -2064,26 +2074,26 @@
       <w:r>
         <w:t>aja</w:t>
       </w:r>
+      <w:bookmarkEnd w:id="16"/>
       <w:bookmarkEnd w:id="17"/>
-      <w:bookmarkEnd w:id="18"/>
     </w:p>
     <w:p>
       <w:pPr>
         <w:pStyle w:val="Heading3"/>
       </w:pPr>
-      <w:bookmarkStart w:id="19" w:name="_bookmark8"/>
-      <w:bookmarkStart w:id="20" w:name="_Toc35973340"/>
+      <w:bookmarkStart w:id="18" w:name="_bookmark8"/>
+      <w:bookmarkStart w:id="19" w:name="_Toc37699141"/>
+      <w:bookmarkEnd w:id="18"/>
+      <w:r>
+        <w:t>Menadžer</w:t>
+      </w:r>
+      <w:r>
+        <w:t xml:space="preserve"> </w:t>
+      </w:r>
+      <w:r>
+        <w:t>gleda porudžbine</w:t>
+      </w:r>
       <w:bookmarkEnd w:id="19"/>
-      <w:r>
-        <w:t>Menadžer</w:t>
-      </w:r>
-      <w:r>
-        <w:t xml:space="preserve"> </w:t>
-      </w:r>
-      <w:r>
-        <w:t>gleda porudžbine</w:t>
-      </w:r>
-      <w:bookmarkEnd w:id="20"/>
     </w:p>
     <w:p>
       <w:pPr>
@@ -2108,107 +2118,186 @@
         <w:t xml:space="preserve"> menja kuvar, i porudžbina postaje spremna</w:t>
       </w:r>
       <w:r>
-        <w:t xml:space="preserve"> za isporuku, i obeležena je sa dva štiklirana simbola. P</w:t>
-      </w:r>
-      <w:r>
-        <w:t>orudžbine sa krstićem su odbijene, dok su porudžbine koje su uspešno</w:t>
+        <w:t xml:space="preserve"> za isporuku, i obeležena je sa </w:t>
+      </w:r>
+      <w:r>
+        <w:t>zaokruženim štikliranim simbolom</w:t>
+      </w:r>
+      <w:r>
+        <w:t>.</w:t>
+      </w:r>
+      <w:r>
+        <w:t xml:space="preserve"> Spremne porudžbine se mogu tada mogu arhivirati.</w:t>
+      </w:r>
+      <w:r>
+        <w:t xml:space="preserve"> P</w:t>
+      </w:r>
+      <w:r>
+        <w:t xml:space="preserve">orudžbine sa </w:t>
+      </w:r>
+      <w:r>
+        <w:t xml:space="preserve">zaokruženim </w:t>
+      </w:r>
+      <w:r>
+        <w:t>krstićem su odbijene, dok su porudžbine koje su uspešno</w:t>
       </w:r>
       <w:r>
         <w:t xml:space="preserve"> preuzete</w:t>
       </w:r>
       <w:r>
-        <w:t xml:space="preserve"> vidljive sa simbolom za arhiviran dokument. </w:t>
+        <w:t xml:space="preserve"> vidljive sa </w:t>
+      </w:r>
+      <w:r>
+        <w:t>simbolom za arhiviran dokument.</w:t>
       </w:r>
     </w:p>
     <w:p>
       <w:pPr>
         <w:pStyle w:val="Heading3"/>
       </w:pPr>
-      <w:bookmarkStart w:id="21" w:name="_Toc35973341"/>
+      <w:bookmarkStart w:id="20" w:name="_Toc37699142"/>
       <w:r>
         <w:t>Mušterija gleda porudžbine</w:t>
+      </w:r>
+      <w:bookmarkEnd w:id="20"/>
+    </w:p>
+    <w:p>
+      <w:r>
+        <w:t>Mušterija ima pregled svojih porudžbina, i u tom pregledu može da vidi naziv svojih proslava, sve stavke u porudžbini, ukupnu cenu i količinu, i status porudžbine.</w:t>
+      </w:r>
+      <w:r>
+        <w:t xml:space="preserve"> Porudžbina koja čeka prihvatanje je obeležena upitnikom, prihvaćena štikliranim simbolom, a odbijena krstićem. Preuzeta porudžbina je obeležena dvostrukim štikliranim simbolom.</w:t>
+      </w:r>
+    </w:p>
+    <w:p>
+      <w:pPr>
+        <w:pStyle w:val="Heading3"/>
+      </w:pPr>
+      <w:bookmarkStart w:id="21" w:name="_Toc37699143"/>
+      <w:r>
+        <w:t>Korisnik</w:t>
+      </w:r>
+      <w:r>
+        <w:t xml:space="preserve"> m</w:t>
+      </w:r>
+      <w:r>
+        <w:t>enja kriterijume sortiranja</w:t>
       </w:r>
       <w:bookmarkEnd w:id="21"/>
     </w:p>
     <w:p>
       <w:r>
-        <w:t>Mušterija ima pregled svojih porudžbina, i u tom pregledu može da vidi naziv svojih proslava, sve stavke u porudžbini, ukupnu cenu i količinu, i status porudžbine.</w:t>
+        <w:t>Korisnik</w:t>
+      </w:r>
+      <w:r>
+        <w:t xml:space="preserve"> može </w:t>
+      </w:r>
+      <w:r>
+        <w:t>da odabere neke od kriterijuma za sortiranje koji su</w:t>
+      </w:r>
+      <w:r>
+        <w:t xml:space="preserve"> ponuđen</w:t>
+      </w:r>
+      <w:r>
+        <w:t>i</w:t>
+      </w:r>
+      <w:r>
+        <w:t xml:space="preserve"> u gornjem levom uglu prozor</w:t>
+      </w:r>
+      <w:r>
+        <w:t>a</w:t>
+      </w:r>
+      <w:r>
+        <w:t xml:space="preserve">. Pri odabiru novog kriterijuma, </w:t>
+      </w:r>
+      <w:r>
+        <w:t xml:space="preserve">prikazuju se sve porudžbine prema </w:t>
+      </w:r>
+      <w:r>
+        <w:t>izabranim</w:t>
+      </w:r>
+      <w:r>
+        <w:t xml:space="preserve"> kriterijum</w:t>
+      </w:r>
+      <w:r>
+        <w:t>ima.</w:t>
+      </w:r>
+      <w:r>
+        <w:t xml:space="preserve"> Mušterija može da sortira porudžbine prema datumu porudžbine, abecednom redu, povodu i ceni.</w:t>
+      </w:r>
+      <w:r>
+        <w:t xml:space="preserve"> Menadžer može da sortira porudžbine prema datumu kreiranja, nazivu, povodu, ukupnoj ceni ili po statusu.</w:t>
+      </w:r>
+      <w:r>
+        <w:t xml:space="preserve"> Može se sortirati rastuće i opadajuće.</w:t>
       </w:r>
     </w:p>
     <w:p>
       <w:pPr>
         <w:pStyle w:val="Heading3"/>
       </w:pPr>
-      <w:bookmarkStart w:id="22" w:name="_Toc35973342"/>
-      <w:r>
-        <w:t>Korisnik</w:t>
-      </w:r>
-      <w:r>
-        <w:t xml:space="preserve"> m</w:t>
-      </w:r>
-      <w:r>
-        <w:t>enja kriterijume sortiranja</w:t>
-      </w:r>
+      <w:bookmarkStart w:id="22" w:name="_bookmark9"/>
+      <w:bookmarkStart w:id="23" w:name="_bookmark12"/>
+      <w:bookmarkStart w:id="24" w:name="_Toc37699144"/>
       <w:bookmarkEnd w:id="22"/>
+      <w:bookmarkEnd w:id="23"/>
+      <w:r>
+        <w:t>Menadžer</w:t>
+      </w:r>
+      <w:r>
+        <w:t xml:space="preserve"> </w:t>
+      </w:r>
+      <w:r>
+        <w:t>prihvata porudžbinu</w:t>
+      </w:r>
+      <w:bookmarkEnd w:id="24"/>
     </w:p>
     <w:p>
       <w:r>
-        <w:t>Korisnik</w:t>
-      </w:r>
-      <w:r>
-        <w:t xml:space="preserve"> može </w:t>
-      </w:r>
-      <w:r>
-        <w:t>da odabere neke od kriterijuma za sortiranje koji su</w:t>
-      </w:r>
-      <w:r>
-        <w:t xml:space="preserve"> ponuđen</w:t>
-      </w:r>
-      <w:r>
-        <w:t>i</w:t>
-      </w:r>
-      <w:r>
-        <w:t xml:space="preserve"> u gornjem levom uglu prozor</w:t>
-      </w:r>
-      <w:r>
-        <w:t>a</w:t>
-      </w:r>
-      <w:r>
-        <w:t xml:space="preserve">. Pri odabiru novog kriterijuma, </w:t>
-      </w:r>
-      <w:r>
-        <w:t xml:space="preserve">prikazuju se sve porudžbine prema </w:t>
-      </w:r>
-      <w:r>
-        <w:t>izabranim</w:t>
-      </w:r>
-      <w:r>
-        <w:t xml:space="preserve"> kriterijum</w:t>
-      </w:r>
-      <w:r>
-        <w:t>ima.</w:t>
+        <w:t>Menadžer</w:t>
       </w:r>
       <w:r>
         <w:t xml:space="preserve"> </w:t>
+      </w:r>
+      <w:r>
+        <w:t xml:space="preserve">može pritiskom na dugme za </w:t>
+      </w:r>
+      <w:r>
+        <w:t xml:space="preserve">prihvatanje </w:t>
+      </w:r>
+      <w:r>
+        <w:t>porudžbine</w:t>
+      </w:r>
+      <w:r>
+        <w:t xml:space="preserve"> (štikl)</w:t>
+      </w:r>
+      <w:r>
+        <w:t xml:space="preserve"> </w:t>
+      </w:r>
+      <w:r>
+        <w:t>da prihvati novu porudžbinu. Ovaj događaj je opisan u funkcionalnosti „</w:t>
+      </w:r>
+      <w:r>
+        <w:t>Potvrda porud</w:t>
+      </w:r>
+      <w:r>
+        <w:t>žbine (M)“.</w:t>
       </w:r>
     </w:p>
     <w:p>
       <w:pPr>
         <w:pStyle w:val="Heading3"/>
       </w:pPr>
-      <w:bookmarkStart w:id="23" w:name="_bookmark9"/>
-      <w:bookmarkStart w:id="24" w:name="_bookmark12"/>
-      <w:bookmarkStart w:id="25" w:name="_Toc35973343"/>
-      <w:bookmarkEnd w:id="23"/>
-      <w:bookmarkEnd w:id="24"/>
-      <w:r>
+      <w:bookmarkStart w:id="25" w:name="_Toc37699145"/>
+      <w:r>
+        <w:lastRenderedPageBreak/>
         <w:t>Menadžer</w:t>
       </w:r>
       <w:r>
         <w:t xml:space="preserve"> </w:t>
       </w:r>
       <w:r>
-        <w:t>prihvata porudžbinu</w:t>
+        <w:t>odbija porudžbinu</w:t>
       </w:r>
       <w:bookmarkEnd w:id="25"/>
     </w:p>
@@ -2220,29 +2309,20 @@
         <w:t xml:space="preserve"> </w:t>
       </w:r>
       <w:r>
-        <w:t xml:space="preserve">može pritiskom na dugme za </w:t>
-      </w:r>
-      <w:r>
-        <w:t xml:space="preserve">prihvatanje </w:t>
-      </w:r>
-      <w:r>
-        <w:t xml:space="preserve">porudžbine </w:t>
-      </w:r>
-      <w:r>
-        <w:t>da prihvati novu porudžbinu. Ovaj događaj je opisan u funkcionalnosti „</w:t>
-      </w:r>
-      <w:r>
-        <w:t>Potvrda porud</w:t>
-      </w:r>
-      <w:r>
-        <w:t>žbine (M)“.</w:t>
+        <w:t>može pritiskom na dugme za odbijanje porudžbine</w:t>
+      </w:r>
+      <w:r>
+        <w:t xml:space="preserve"> (x)</w:t>
+      </w:r>
+      <w:r>
+        <w:t xml:space="preserve"> da odbije novu porudžbinu. Ovaj događaj je opisan u funkcionalnosti „Potvrda porudžbine (M)“.</w:t>
       </w:r>
     </w:p>
     <w:p>
       <w:pPr>
         <w:pStyle w:val="Heading3"/>
       </w:pPr>
-      <w:bookmarkStart w:id="26" w:name="_Toc35973344"/>
+      <w:bookmarkStart w:id="26" w:name="_Toc37699146"/>
       <w:r>
         <w:t>Menadžer</w:t>
       </w:r>
@@ -2250,7 +2330,10 @@
         <w:t xml:space="preserve"> </w:t>
       </w:r>
       <w:r>
-        <w:t>odbija porudžbinu</w:t>
+        <w:t>arhivira</w:t>
+      </w:r>
+      <w:r>
+        <w:t xml:space="preserve"> porudžbinu</w:t>
       </w:r>
       <w:bookmarkEnd w:id="26"/>
     </w:p>
@@ -2262,54 +2345,38 @@
         <w:t xml:space="preserve"> </w:t>
       </w:r>
       <w:r>
-        <w:t>može pritiskom na dugme za odbijanje porudžbine da odbije novu porudžbinu. Ovaj događaj je opisan u funkcionalnosti „Potvrda porudžbine (M)“.</w:t>
+        <w:t>može pritiskom na dugme za arhiviranje porudžbine</w:t>
+      </w:r>
+      <w:r>
+        <w:t xml:space="preserve"> (strelica na dole)</w:t>
+      </w:r>
+      <w:r>
+        <w:t xml:space="preserve"> da arhivira novu porudžbinu. Ovaj događaj je opisan u funkcionalnosti „Potvrda porudžbine (M)“.</w:t>
+      </w:r>
+      <w:r>
+        <w:t xml:space="preserve"> </w:t>
+      </w:r>
+      <w:r>
+        <w:t>Ukoliko je porudžbina odbijena, ona</w:t>
+      </w:r>
+      <w:r>
+        <w:t xml:space="preserve"> se automatski arhivira. </w:t>
       </w:r>
     </w:p>
     <w:p>
       <w:pPr>
-        <w:pStyle w:val="Heading3"/>
-      </w:pPr>
-      <w:bookmarkStart w:id="27" w:name="_Toc35973345"/>
-      <w:r>
-        <w:lastRenderedPageBreak/>
-        <w:t>Menadžer</w:t>
-      </w:r>
-      <w:r>
-        <w:t xml:space="preserve"> </w:t>
-      </w:r>
-      <w:r>
-        <w:t>arhivira</w:t>
-      </w:r>
-      <w:r>
-        <w:t xml:space="preserve"> porudžbinu</w:t>
-      </w:r>
+        <w:pStyle w:val="Heading2"/>
+      </w:pPr>
+      <w:bookmarkStart w:id="27" w:name="_bookmark13"/>
+      <w:bookmarkStart w:id="28" w:name="_Toc37699147"/>
       <w:bookmarkEnd w:id="27"/>
-    </w:p>
-    <w:p>
-      <w:r>
-        <w:t>Menadžer</w:t>
-      </w:r>
-      <w:r>
-        <w:t xml:space="preserve"> </w:t>
-      </w:r>
-      <w:r>
-        <w:t>može pritiskom na dugme za arhiviranje porudžbine da arhivira novu porudžbinu. Ovaj događaj je opisan u funkcionalnosti „Potvrda porudžbine (M)“.</w:t>
-      </w:r>
-    </w:p>
-    <w:p>
-      <w:pPr>
-        <w:pStyle w:val="Heading2"/>
-      </w:pPr>
-      <w:bookmarkStart w:id="28" w:name="_bookmark13"/>
-      <w:bookmarkStart w:id="29" w:name="_Toc35973346"/>
+      <w:r>
+        <w:t xml:space="preserve">Nefunkcionalni </w:t>
+      </w:r>
+      <w:r>
+        <w:t>zahtevi</w:t>
+      </w:r>
       <w:bookmarkEnd w:id="28"/>
-      <w:r>
-        <w:t xml:space="preserve">Nefunkcionalni </w:t>
-      </w:r>
-      <w:r>
-        <w:t>zahtevi</w:t>
-      </w:r>
-      <w:bookmarkEnd w:id="29"/>
     </w:p>
     <w:p>
       <w:pPr>
@@ -2343,66 +2410,66 @@
       <w:pPr>
         <w:pStyle w:val="Heading2"/>
       </w:pPr>
-      <w:bookmarkStart w:id="30" w:name="_bookmark14"/>
-      <w:bookmarkStart w:id="31" w:name="_Toc35973347"/>
+      <w:bookmarkStart w:id="29" w:name="_bookmark14"/>
+      <w:bookmarkStart w:id="30" w:name="_Toc37699148"/>
+      <w:bookmarkEnd w:id="29"/>
+      <w:r>
+        <w:t>Preduslovi</w:t>
+      </w:r>
       <w:bookmarkEnd w:id="30"/>
-      <w:r>
-        <w:t>Preduslovi</w:t>
+    </w:p>
+    <w:p>
+      <w:pPr>
+        <w:pStyle w:val="ListBullet"/>
+      </w:pPr>
+      <w:r>
+        <w:t xml:space="preserve">Pre pregleda porudžbina, </w:t>
+      </w:r>
+      <w:r>
+        <w:t>korisnik</w:t>
+      </w:r>
+      <w:r>
+        <w:t xml:space="preserve"> treba da se prijave na sistem</w:t>
+      </w:r>
+      <w:r>
+        <w:t>.</w:t>
+      </w:r>
+    </w:p>
+    <w:p>
+      <w:pPr>
+        <w:pStyle w:val="Heading2"/>
+      </w:pPr>
+      <w:bookmarkStart w:id="31" w:name="_Toc37699149"/>
+      <w:r>
+        <w:t>Posledice</w:t>
       </w:r>
       <w:bookmarkEnd w:id="31"/>
     </w:p>
     <w:p>
-      <w:pPr>
-        <w:pStyle w:val="ListBullet"/>
-      </w:pPr>
-      <w:r>
-        <w:t xml:space="preserve">Pre pregleda porudžbina, </w:t>
-      </w:r>
-      <w:r>
-        <w:t>korisnik</w:t>
-      </w:r>
-      <w:r>
-        <w:t xml:space="preserve"> treba da se prijave na sistem</w:t>
+      <w:r>
+        <w:t>Nema</w:t>
       </w:r>
       <w:r>
         <w:t>.</w:t>
       </w:r>
     </w:p>
     <w:p>
-      <w:pPr>
-        <w:pStyle w:val="Heading2"/>
-      </w:pPr>
-      <w:bookmarkStart w:id="32" w:name="_Toc35973348"/>
-      <w:r>
-        <w:t>Posledice</w:t>
-      </w:r>
-      <w:bookmarkEnd w:id="32"/>
+      <w:r>
+        <w:br w:type="page"/>
+      </w:r>
     </w:p>
     <w:p>
-      <w:r>
-        <w:t>Nema</w:t>
-      </w:r>
-      <w:r>
-        <w:t>.</w:t>
-      </w:r>
-    </w:p>
-    <w:p>
-      <w:r>
-        <w:br w:type="page"/>
-      </w:r>
-    </w:p>
-    <w:p>
       <w:pPr>
         <w:pStyle w:val="Heading1"/>
       </w:pPr>
-      <w:bookmarkStart w:id="33" w:name="_Toc33475956"/>
-      <w:bookmarkStart w:id="34" w:name="_Toc35973349"/>
+      <w:bookmarkStart w:id="32" w:name="_Toc33475956"/>
+      <w:bookmarkStart w:id="33" w:name="_Toc37699150"/>
       <w:r>
         <w:lastRenderedPageBreak/>
         <w:t>Zapisnik revizija</w:t>
       </w:r>
+      <w:bookmarkEnd w:id="32"/>
       <w:bookmarkEnd w:id="33"/>
-      <w:bookmarkEnd w:id="34"/>
     </w:p>
     <w:p>
       <w:r>
@@ -2728,6 +2795,15 @@
                 <w:szCs w:val="16"/>
               </w:rPr>
             </w:pPr>
+            <w:r>
+              <w:rPr>
+                <w:b w:val="0"/>
+                <w:bCs w:val="0"/>
+                <w:sz w:val="16"/>
+                <w:szCs w:val="16"/>
+              </w:rPr>
+              <w:t>#4 (4), v0.2 F.Lučić</w:t>
+            </w:r>
           </w:p>
         </w:tc>
         <w:tc>
@@ -2743,6 +2819,15 @@
                 <w:szCs w:val="16"/>
               </w:rPr>
             </w:pPr>
+            <w:r>
+              <w:rPr>
+                <w:sz w:val="16"/>
+                <w:szCs w:val="16"/>
+              </w:rPr>
+              <w:t>Promenjen tok događaja, tačke 1, 2 i 3.</w:t>
+            </w:r>
+            <w:bookmarkStart w:id="34" w:name="_GoBack"/>
+            <w:bookmarkEnd w:id="34"/>
           </w:p>
         </w:tc>
       </w:tr>
@@ -2761,7 +2846,7 @@
 </file>
 
 <file path=word/endnotes.xml><?xml version="1.0" encoding="utf-8"?>
-<w:endnotes xmlns:wpc="http://schemas.microsoft.com/office/word/2010/wordprocessingCanvas" xmlns:cx="http://schemas.microsoft.com/office/drawing/2014/chartex" xmlns:cx1="http://schemas.microsoft.com/office/drawing/2015/9/8/chartex" xmlns:cx2="http://schemas.microsoft.com/office/drawing/2015/10/21/chartex" xmlns:cx3="http://schemas.microsoft.com/office/drawing/2016/5/9/chartex" xmlns:cx4="http://schemas.microsoft.com/office/drawing/2016/5/10/chartex" xmlns:cx5="http://schemas.microsoft.com/office/drawing/2016/5/11/chartex" xmlns:cx6="http://schemas.microsoft.com/office/drawing/2016/5/12/chartex" xmlns:cx7="http://schemas.microsoft.com/office/drawing/2016/5/13/chartex" xmlns:cx8="http://schemas.microsoft.com/office/drawing/2016/5/14/chartex" xmlns:mc="http://schemas.openxmlformats.org/markup-compatibility/2006" xmlns:aink="http://schemas.microsoft.com/office/drawing/2016/ink" xmlns:am3d="http://schemas.microsoft.com/office/drawing/2017/model3d" xmlns:o="urn:schemas-microsoft-com:office:office" xmlns:r="http://schemas.openxmlformats.org/officeDocument/2006/relationships" xmlns:m="http://schemas.openxmlformats.org/officeDocument/2006/math" xmlns:v="urn:schemas-microsoft-com:vml" xmlns:wp14="http://schemas.microsoft.com/office/word/2010/wordprocessingDrawing" xmlns:wp="http://schemas.openxmlformats.org/drawingml/2006/wordprocessingDrawing" xmlns:w10="urn:schemas-microsoft-com:office:word" xmlns:w="http://schemas.openxmlformats.org/wordprocessingml/2006/main" xmlns:w14="http://schemas.microsoft.com/office/word/2010/wordml" xmlns:w15="http://schemas.microsoft.com/office/word/2012/wordml" xmlns:w16cex="http://schemas.microsoft.com/office/word/2018/wordml/cex" xmlns:w16cid="http://schemas.microsoft.com/office/word/2016/wordml/cid" xmlns:w16="http://schemas.microsoft.com/office/word/2018/wordml" xmlns:w16se="http://schemas.microsoft.com/office/word/2015/wordml/symex" xmlns:wpg="http://schemas.microsoft.com/office/word/2010/wordprocessingGroup" xmlns:wpi="http://schemas.microsoft.com/office/word/2010/wordprocessingInk" xmlns:wne="http://schemas.microsoft.com/office/word/2006/wordml" xmlns:wps="http://schemas.microsoft.com/office/word/2010/wordprocessingShape" mc:Ignorable="w14 w15 w16se w16cid w16 w16cex wp14">
+<w:endnotes xmlns:wpc="http://schemas.microsoft.com/office/word/2010/wordprocessingCanvas" xmlns:mc="http://schemas.openxmlformats.org/markup-compatibility/2006" xmlns:o="urn:schemas-microsoft-com:office:office" xmlns:r="http://schemas.openxmlformats.org/officeDocument/2006/relationships" xmlns:m="http://schemas.openxmlformats.org/officeDocument/2006/math" xmlns:v="urn:schemas-microsoft-com:vml" xmlns:wp14="http://schemas.microsoft.com/office/word/2010/wordprocessingDrawing" xmlns:wp="http://schemas.openxmlformats.org/drawingml/2006/wordprocessingDrawing" xmlns:w10="urn:schemas-microsoft-com:office:word" xmlns:w="http://schemas.openxmlformats.org/wordprocessingml/2006/main" xmlns:w14="http://schemas.microsoft.com/office/word/2010/wordml" xmlns:w15="http://schemas.microsoft.com/office/word/2012/wordml" xmlns:wpg="http://schemas.microsoft.com/office/word/2010/wordprocessingGroup" xmlns:wpi="http://schemas.microsoft.com/office/word/2010/wordprocessingInk" xmlns:wne="http://schemas.microsoft.com/office/word/2006/wordml" xmlns:wps="http://schemas.microsoft.com/office/word/2010/wordprocessingShape" mc:Ignorable="w14 w15 wp14">
   <w:endnote w:type="separator" w:id="-1">
     <w:p>
       <w:r>
@@ -2780,7 +2865,7 @@
 </file>
 
 <file path=word/footer1.xml><?xml version="1.0" encoding="utf-8"?>
-<w:ftr xmlns:wpc="http://schemas.microsoft.com/office/word/2010/wordprocessingCanvas" xmlns:cx="http://schemas.microsoft.com/office/drawing/2014/chartex" xmlns:cx1="http://schemas.microsoft.com/office/drawing/2015/9/8/chartex" xmlns:cx2="http://schemas.microsoft.com/office/drawing/2015/10/21/chartex" xmlns:cx3="http://schemas.microsoft.com/office/drawing/2016/5/9/chartex" xmlns:cx4="http://schemas.microsoft.com/office/drawing/2016/5/10/chartex" xmlns:cx5="http://schemas.microsoft.com/office/drawing/2016/5/11/chartex" xmlns:cx6="http://schemas.microsoft.com/office/drawing/2016/5/12/chartex" xmlns:cx7="http://schemas.microsoft.com/office/drawing/2016/5/13/chartex" xmlns:cx8="http://schemas.microsoft.com/office/drawing/2016/5/14/chartex" xmlns:mc="http://schemas.openxmlformats.org/markup-compatibility/2006" xmlns:aink="http://schemas.microsoft.com/office/drawing/2016/ink" xmlns:am3d="http://schemas.microsoft.com/office/drawing/2017/model3d" xmlns:o="urn:schemas-microsoft-com:office:office" xmlns:r="http://schemas.openxmlformats.org/officeDocument/2006/relationships" xmlns:m="http://schemas.openxmlformats.org/officeDocument/2006/math" xmlns:v="urn:schemas-microsoft-com:vml" xmlns:wp14="http://schemas.microsoft.com/office/word/2010/wordprocessingDrawing" xmlns:wp="http://schemas.openxmlformats.org/drawingml/2006/wordprocessingDrawing" xmlns:w10="urn:schemas-microsoft-com:office:word" xmlns:w="http://schemas.openxmlformats.org/wordprocessingml/2006/main" xmlns:w14="http://schemas.microsoft.com/office/word/2010/wordml" xmlns:w15="http://schemas.microsoft.com/office/word/2012/wordml" xmlns:w16cex="http://schemas.microsoft.com/office/word/2018/wordml/cex" xmlns:w16cid="http://schemas.microsoft.com/office/word/2016/wordml/cid" xmlns:w16="http://schemas.microsoft.com/office/word/2018/wordml" xmlns:w16se="http://schemas.microsoft.com/office/word/2015/wordml/symex" xmlns:wpg="http://schemas.microsoft.com/office/word/2010/wordprocessingGroup" xmlns:wpi="http://schemas.microsoft.com/office/word/2010/wordprocessingInk" xmlns:wne="http://schemas.microsoft.com/office/word/2006/wordml" xmlns:wps="http://schemas.microsoft.com/office/word/2010/wordprocessingShape" mc:Ignorable="w14 w15 w16se w16cid w16 w16cex wp14">
+<w:ftr xmlns:wpc="http://schemas.microsoft.com/office/word/2010/wordprocessingCanvas" xmlns:mc="http://schemas.openxmlformats.org/markup-compatibility/2006" xmlns:o="urn:schemas-microsoft-com:office:office" xmlns:r="http://schemas.openxmlformats.org/officeDocument/2006/relationships" xmlns:m="http://schemas.openxmlformats.org/officeDocument/2006/math" xmlns:v="urn:schemas-microsoft-com:vml" xmlns:wp14="http://schemas.microsoft.com/office/word/2010/wordprocessingDrawing" xmlns:wp="http://schemas.openxmlformats.org/drawingml/2006/wordprocessingDrawing" xmlns:w10="urn:schemas-microsoft-com:office:word" xmlns:w="http://schemas.openxmlformats.org/wordprocessingml/2006/main" xmlns:w14="http://schemas.microsoft.com/office/word/2010/wordml" xmlns:w15="http://schemas.microsoft.com/office/word/2012/wordml" xmlns:wpg="http://schemas.microsoft.com/office/word/2010/wordprocessingGroup" xmlns:wpi="http://schemas.microsoft.com/office/word/2010/wordprocessingInk" xmlns:wne="http://schemas.microsoft.com/office/word/2006/wordml" xmlns:wps="http://schemas.microsoft.com/office/word/2010/wordprocessingShape" mc:Ignorable="w14 w15 wp14">
   <w:sdt>
     <w:sdtPr>
       <w:id w:val="1404871289"/>
@@ -2828,7 +2913,7 @@
 </file>
 
 <file path=word/footnotes.xml><?xml version="1.0" encoding="utf-8"?>
-<w:footnotes xmlns:wpc="http://schemas.microsoft.com/office/word/2010/wordprocessingCanvas" xmlns:cx="http://schemas.microsoft.com/office/drawing/2014/chartex" xmlns:cx1="http://schemas.microsoft.com/office/drawing/2015/9/8/chartex" xmlns:cx2="http://schemas.microsoft.com/office/drawing/2015/10/21/chartex" xmlns:cx3="http://schemas.microsoft.com/office/drawing/2016/5/9/chartex" xmlns:cx4="http://schemas.microsoft.com/office/drawing/2016/5/10/chartex" xmlns:cx5="http://schemas.microsoft.com/office/drawing/2016/5/11/chartex" xmlns:cx6="http://schemas.microsoft.com/office/drawing/2016/5/12/chartex" xmlns:cx7="http://schemas.microsoft.com/office/drawing/2016/5/13/chartex" xmlns:cx8="http://schemas.microsoft.com/office/drawing/2016/5/14/chartex" xmlns:mc="http://schemas.openxmlformats.org/markup-compatibility/2006" xmlns:aink="http://schemas.microsoft.com/office/drawing/2016/ink" xmlns:am3d="http://schemas.microsoft.com/office/drawing/2017/model3d" xmlns:o="urn:schemas-microsoft-com:office:office" xmlns:r="http://schemas.openxmlformats.org/officeDocument/2006/relationships" xmlns:m="http://schemas.openxmlformats.org/officeDocument/2006/math" xmlns:v="urn:schemas-microsoft-com:vml" xmlns:wp14="http://schemas.microsoft.com/office/word/2010/wordprocessingDrawing" xmlns:wp="http://schemas.openxmlformats.org/drawingml/2006/wordprocessingDrawing" xmlns:w10="urn:schemas-microsoft-com:office:word" xmlns:w="http://schemas.openxmlformats.org/wordprocessingml/2006/main" xmlns:w14="http://schemas.microsoft.com/office/word/2010/wordml" xmlns:w15="http://schemas.microsoft.com/office/word/2012/wordml" xmlns:w16cex="http://schemas.microsoft.com/office/word/2018/wordml/cex" xmlns:w16cid="http://schemas.microsoft.com/office/word/2016/wordml/cid" xmlns:w16="http://schemas.microsoft.com/office/word/2018/wordml" xmlns:w16se="http://schemas.microsoft.com/office/word/2015/wordml/symex" xmlns:wpg="http://schemas.microsoft.com/office/word/2010/wordprocessingGroup" xmlns:wpi="http://schemas.microsoft.com/office/word/2010/wordprocessingInk" xmlns:wne="http://schemas.microsoft.com/office/word/2006/wordml" xmlns:wps="http://schemas.microsoft.com/office/word/2010/wordprocessingShape" mc:Ignorable="w14 w15 w16se w16cid w16 w16cex wp14">
+<w:footnotes xmlns:wpc="http://schemas.microsoft.com/office/word/2010/wordprocessingCanvas" xmlns:mc="http://schemas.openxmlformats.org/markup-compatibility/2006" xmlns:o="urn:schemas-microsoft-com:office:office" xmlns:r="http://schemas.openxmlformats.org/officeDocument/2006/relationships" xmlns:m="http://schemas.openxmlformats.org/officeDocument/2006/math" xmlns:v="urn:schemas-microsoft-com:vml" xmlns:wp14="http://schemas.microsoft.com/office/word/2010/wordprocessingDrawing" xmlns:wp="http://schemas.openxmlformats.org/drawingml/2006/wordprocessingDrawing" xmlns:w10="urn:schemas-microsoft-com:office:word" xmlns:w="http://schemas.openxmlformats.org/wordprocessingml/2006/main" xmlns:w14="http://schemas.microsoft.com/office/word/2010/wordml" xmlns:w15="http://schemas.microsoft.com/office/word/2012/wordml" xmlns:wpg="http://schemas.microsoft.com/office/word/2010/wordprocessingGroup" xmlns:wpi="http://schemas.microsoft.com/office/word/2010/wordprocessingInk" xmlns:wne="http://schemas.microsoft.com/office/word/2006/wordml" xmlns:wps="http://schemas.microsoft.com/office/word/2010/wordprocessingShape" mc:Ignorable="w14 w15 wp14">
   <w:footnote w:type="separator" w:id="-1">
     <w:p>
       <w:r>
@@ -2847,8 +2932,8 @@
 </file>
 
 <file path=word/numbering.xml><?xml version="1.0" encoding="utf-8"?>
-<w:numbering xmlns:wpc="http://schemas.microsoft.com/office/word/2010/wordprocessingCanvas" xmlns:cx="http://schemas.microsoft.com/office/drawing/2014/chartex" xmlns:cx1="http://schemas.microsoft.com/office/drawing/2015/9/8/chartex" xmlns:cx2="http://schemas.microsoft.com/office/drawing/2015/10/21/chartex" xmlns:cx3="http://schemas.microsoft.com/office/drawing/2016/5/9/chartex" xmlns:cx4="http://schemas.microsoft.com/office/drawing/2016/5/10/chartex" xmlns:cx5="http://schemas.microsoft.com/office/drawing/2016/5/11/chartex" xmlns:cx6="http://schemas.microsoft.com/office/drawing/2016/5/12/chartex" xmlns:cx7="http://schemas.microsoft.com/office/drawing/2016/5/13/chartex" xmlns:cx8="http://schemas.microsoft.com/office/drawing/2016/5/14/chartex" xmlns:mc="http://schemas.openxmlformats.org/markup-compatibility/2006" xmlns:aink="http://schemas.microsoft.com/office/drawing/2016/ink" xmlns:am3d="http://schemas.microsoft.com/office/drawing/2017/model3d" xmlns:o="urn:schemas-microsoft-com:office:office" xmlns:r="http://schemas.openxmlformats.org/officeDocument/2006/relationships" xmlns:m="http://schemas.openxmlformats.org/officeDocument/2006/math" xmlns:v="urn:schemas-microsoft-com:vml" xmlns:wp14="http://schemas.microsoft.com/office/word/2010/wordprocessingDrawing" xmlns:wp="http://schemas.openxmlformats.org/drawingml/2006/wordprocessingDrawing" xmlns:w10="urn:schemas-microsoft-com:office:word" xmlns:w="http://schemas.openxmlformats.org/wordprocessingml/2006/main" xmlns:w14="http://schemas.microsoft.com/office/word/2010/wordml" xmlns:w15="http://schemas.microsoft.com/office/word/2012/wordml" xmlns:w16cex="http://schemas.microsoft.com/office/word/2018/wordml/cex" xmlns:w16cid="http://schemas.microsoft.com/office/word/2016/wordml/cid" xmlns:w16="http://schemas.microsoft.com/office/word/2018/wordml" xmlns:w16se="http://schemas.microsoft.com/office/word/2015/wordml/symex" xmlns:wpg="http://schemas.microsoft.com/office/word/2010/wordprocessingGroup" xmlns:wpi="http://schemas.microsoft.com/office/word/2010/wordprocessingInk" xmlns:wne="http://schemas.microsoft.com/office/word/2006/wordml" xmlns:wps="http://schemas.microsoft.com/office/word/2010/wordprocessingShape" mc:Ignorable="w14 w15 w16se w16cid w16 w16cex wp14">
-  <w:abstractNum w:abstractNumId="0" w15:restartNumberingAfterBreak="0">
+<w:numbering xmlns:wpc="http://schemas.microsoft.com/office/word/2010/wordprocessingCanvas" xmlns:mc="http://schemas.openxmlformats.org/markup-compatibility/2006" xmlns:o="urn:schemas-microsoft-com:office:office" xmlns:r="http://schemas.openxmlformats.org/officeDocument/2006/relationships" xmlns:m="http://schemas.openxmlformats.org/officeDocument/2006/math" xmlns:v="urn:schemas-microsoft-com:vml" xmlns:wp14="http://schemas.microsoft.com/office/word/2010/wordprocessingDrawing" xmlns:wp="http://schemas.openxmlformats.org/drawingml/2006/wordprocessingDrawing" xmlns:w10="urn:schemas-microsoft-com:office:word" xmlns:w="http://schemas.openxmlformats.org/wordprocessingml/2006/main" xmlns:w14="http://schemas.microsoft.com/office/word/2010/wordml" xmlns:w15="http://schemas.microsoft.com/office/word/2012/wordml" xmlns:wpg="http://schemas.microsoft.com/office/word/2010/wordprocessingGroup" xmlns:wpi="http://schemas.microsoft.com/office/word/2010/wordprocessingInk" xmlns:wne="http://schemas.microsoft.com/office/word/2006/wordml" xmlns:wps="http://schemas.microsoft.com/office/word/2010/wordprocessingShape" mc:Ignorable="w14 w15 wp14">
+  <w:abstractNum w:abstractNumId="0">
     <w:nsid w:val="FFFFFF89"/>
     <w:multiLevelType w:val="singleLevel"/>
     <w:tmpl w:val="08090005"/>
@@ -2865,7 +2950,7 @@
       </w:rPr>
     </w:lvl>
   </w:abstractNum>
-  <w:abstractNum w:abstractNumId="1" w15:restartNumberingAfterBreak="0">
+  <w:abstractNum w:abstractNumId="1">
     <w:nsid w:val="07772343"/>
     <w:multiLevelType w:val="hybridMultilevel"/>
     <w:tmpl w:val="29A62BF4"/>
@@ -2954,7 +3039,7 @@
       </w:pPr>
     </w:lvl>
   </w:abstractNum>
-  <w:abstractNum w:abstractNumId="2" w15:restartNumberingAfterBreak="0">
+  <w:abstractNum w:abstractNumId="2">
     <w:nsid w:val="0A6A248B"/>
     <w:multiLevelType w:val="multilevel"/>
     <w:tmpl w:val="6FF21C62"/>
@@ -3137,7 +3222,7 @@
       </w:rPr>
     </w:lvl>
   </w:abstractNum>
-  <w:abstractNum w:abstractNumId="3" w15:restartNumberingAfterBreak="0">
+  <w:abstractNum w:abstractNumId="3">
     <w:nsid w:val="0B5C084F"/>
     <w:multiLevelType w:val="multilevel"/>
     <w:tmpl w:val="5A865F5E"/>
@@ -3251,7 +3336,7 @@
       </w:rPr>
     </w:lvl>
   </w:abstractNum>
-  <w:abstractNum w:abstractNumId="4" w15:restartNumberingAfterBreak="0">
+  <w:abstractNum w:abstractNumId="4">
     <w:nsid w:val="0FC077FC"/>
     <w:multiLevelType w:val="hybridMultilevel"/>
     <w:tmpl w:val="51382E48"/>
@@ -3344,7 +3429,7 @@
       </w:pPr>
     </w:lvl>
   </w:abstractNum>
-  <w:abstractNum w:abstractNumId="5" w15:restartNumberingAfterBreak="0">
+  <w:abstractNum w:abstractNumId="5">
     <w:nsid w:val="34D34CA5"/>
     <w:multiLevelType w:val="hybridMultilevel"/>
     <w:tmpl w:val="EAE85FBC"/>
@@ -3430,7 +3515,7 @@
       </w:pPr>
     </w:lvl>
   </w:abstractNum>
-  <w:abstractNum w:abstractNumId="6" w15:restartNumberingAfterBreak="0">
+  <w:abstractNum w:abstractNumId="6">
     <w:nsid w:val="3A6A2723"/>
     <w:multiLevelType w:val="multilevel"/>
     <w:tmpl w:val="494E8D9C"/>
@@ -3543,7 +3628,7 @@
       </w:rPr>
     </w:lvl>
   </w:abstractNum>
-  <w:abstractNum w:abstractNumId="7" w15:restartNumberingAfterBreak="0">
+  <w:abstractNum w:abstractNumId="7">
     <w:nsid w:val="448740B7"/>
     <w:multiLevelType w:val="multilevel"/>
     <w:tmpl w:val="C0A4CF1A"/>
@@ -3656,7 +3741,7 @@
       </w:rPr>
     </w:lvl>
   </w:abstractNum>
-  <w:abstractNum w:abstractNumId="8" w15:restartNumberingAfterBreak="0">
+  <w:abstractNum w:abstractNumId="8">
     <w:nsid w:val="644D2344"/>
     <w:multiLevelType w:val="hybridMultilevel"/>
     <w:tmpl w:val="849A80CA"/>
@@ -3770,7 +3855,7 @@
       </w:rPr>
     </w:lvl>
   </w:abstractNum>
-  <w:abstractNum w:abstractNumId="9" w15:restartNumberingAfterBreak="0">
+  <w:abstractNum w:abstractNumId="9">
     <w:nsid w:val="6E417B2C"/>
     <w:multiLevelType w:val="hybridMultilevel"/>
     <w:tmpl w:val="C46E3254"/>
@@ -3859,7 +3944,7 @@
       </w:pPr>
     </w:lvl>
   </w:abstractNum>
-  <w:abstractNum w:abstractNumId="10" w15:restartNumberingAfterBreak="0">
+  <w:abstractNum w:abstractNumId="10">
     <w:nsid w:val="773F74C4"/>
     <w:multiLevelType w:val="multilevel"/>
     <w:tmpl w:val="C128D80A"/>
@@ -3972,7 +4057,7 @@
       </w:rPr>
     </w:lvl>
   </w:abstractNum>
-  <w:abstractNum w:abstractNumId="11" w15:restartNumberingAfterBreak="0">
+  <w:abstractNum w:abstractNumId="11">
     <w:nsid w:val="7CBB66DE"/>
     <w:multiLevelType w:val="multilevel"/>
     <w:tmpl w:val="5A6C73EE"/>
@@ -4228,7 +4313,7 @@
 </file>
 
 <file path=word/styles.xml><?xml version="1.0" encoding="utf-8"?>
-<w:styles xmlns:mc="http://schemas.openxmlformats.org/markup-compatibility/2006" xmlns:r="http://schemas.openxmlformats.org/officeDocument/2006/relationships" xmlns:w="http://schemas.openxmlformats.org/wordprocessingml/2006/main" xmlns:w14="http://schemas.microsoft.com/office/word/2010/wordml" xmlns:w15="http://schemas.microsoft.com/office/word/2012/wordml" xmlns:w16cex="http://schemas.microsoft.com/office/word/2018/wordml/cex" xmlns:w16cid="http://schemas.microsoft.com/office/word/2016/wordml/cid" xmlns:w16="http://schemas.microsoft.com/office/word/2018/wordml" xmlns:w16se="http://schemas.microsoft.com/office/word/2015/wordml/symex" mc:Ignorable="w14 w15 w16se w16cid w16 w16cex">
+<w:styles xmlns:mc="http://schemas.openxmlformats.org/markup-compatibility/2006" xmlns:r="http://schemas.openxmlformats.org/officeDocument/2006/relationships" xmlns:w="http://schemas.openxmlformats.org/wordprocessingml/2006/main" xmlns:w14="http://schemas.microsoft.com/office/word/2010/wordml" xmlns:w15="http://schemas.microsoft.com/office/word/2012/wordml" mc:Ignorable="w14 w15">
   <w:docDefaults>
     <w:rPrDefault>
       <w:rPr>
@@ -4245,7 +4330,7 @@
       </w:pPr>
     </w:pPrDefault>
   </w:docDefaults>
-  <w:latentStyles w:defLockedState="0" w:defUIPriority="99" w:defSemiHidden="0" w:defUnhideWhenUsed="0" w:defQFormat="0" w:count="376">
+  <w:latentStyles w:defLockedState="0" w:defUIPriority="99" w:defSemiHidden="0" w:defUnhideWhenUsed="0" w:defQFormat="0" w:count="371">
     <w:lsdException w:name="Normal" w:uiPriority="0" w:qFormat="1"/>
     <w:lsdException w:name="heading 1" w:uiPriority="9" w:qFormat="1"/>
     <w:lsdException w:name="heading 2" w:semiHidden="1" w:uiPriority="9" w:unhideWhenUsed="1" w:qFormat="1"/>
@@ -4617,11 +4702,6 @@
     <w:lsdException w:name="List Table 5 Dark Accent 6" w:uiPriority="50"/>
     <w:lsdException w:name="List Table 6 Colorful Accent 6" w:uiPriority="51"/>
     <w:lsdException w:name="List Table 7 Colorful Accent 6" w:uiPriority="52"/>
-    <w:lsdException w:name="Mention" w:semiHidden="1" w:unhideWhenUsed="1"/>
-    <w:lsdException w:name="Smart Hyperlink" w:semiHidden="1" w:unhideWhenUsed="1"/>
-    <w:lsdException w:name="Hashtag" w:semiHidden="1" w:unhideWhenUsed="1"/>
-    <w:lsdException w:name="Unresolved Mention" w:semiHidden="1" w:unhideWhenUsed="1"/>
-    <w:lsdException w:name="Smart Link" w:semiHidden="1" w:unhideWhenUsed="1"/>
   </w:latentStyles>
   <w:style w:type="paragraph" w:default="1" w:styleId="Normal">
     <w:name w:val="Normal"/>
@@ -5245,6 +5325,7 @@
     <w:tblPr>
       <w:tblStyleRowBandSize w:val="1"/>
       <w:tblStyleColBandSize w:val="1"/>
+      <w:tblInd w:w="0" w:type="dxa"/>
       <w:tblBorders>
         <w:top w:val="single" w:sz="4" w:space="0" w:color="999999" w:themeColor="text1" w:themeTint="66"/>
         <w:left w:val="single" w:sz="4" w:space="0" w:color="999999" w:themeColor="text1" w:themeTint="66"/>
@@ -5253,6 +5334,12 @@
         <w:insideH w:val="single" w:sz="4" w:space="0" w:color="999999" w:themeColor="text1" w:themeTint="66"/>
         <w:insideV w:val="single" w:sz="4" w:space="0" w:color="999999" w:themeColor="text1" w:themeTint="66"/>
       </w:tblBorders>
+      <w:tblCellMar>
+        <w:top w:w="0" w:type="dxa"/>
+        <w:left w:w="108" w:type="dxa"/>
+        <w:bottom w:w="0" w:type="dxa"/>
+        <w:right w:w="108" w:type="dxa"/>
+      </w:tblCellMar>
     </w:tblPr>
     <w:tblStylePr w:type="firstRow">
       <w:rPr>
@@ -5704,7 +5791,7 @@
 </file>
 
 <file path=customXml/itemProps1.xml><?xml version="1.0" encoding="utf-8"?>
-<ds:datastoreItem xmlns:ds="http://schemas.openxmlformats.org/officeDocument/2006/customXml" ds:itemID="{4F2EEB4C-E3DE-42D9-8D5F-5BBF950199EF}">
+<ds:datastoreItem xmlns:ds="http://schemas.openxmlformats.org/officeDocument/2006/customXml" ds:itemID="{523669C1-E2D6-4781-A656-E95FAACD1085}">
   <ds:schemaRefs>
     <ds:schemaRef ds:uri="http://schemas.openxmlformats.org/officeDocument/2006/bibliography"/>
   </ds:schemaRefs>

</xml_diff>